<commit_message>
Added remember me function
</commit_message>
<xml_diff>
--- a/WebContent/doc/EMC - Requirement Analysis.docx
+++ b/WebContent/doc/EMC - Requirement Analysis.docx
@@ -243,199 +243,219 @@
         </w:rPr>
         <w:t>username and password.</w:t>
       </w:r>
+    </w:p>
+    <w:p>
+      <w:pPr>
+        <w:numPr>
+          <w:ilvl w:val="0"/>
+          <w:numId w:val="1"/>
+        </w:numPr>
+        <w:rPr>
+          <w:rFonts w:ascii="Arial" w:hAnsi="Arial" w:cs="Arial"/>
+        </w:rPr>
+      </w:pPr>
+      <w:r>
+        <w:rPr>
+          <w:rFonts w:ascii="Arial" w:hAnsi="Arial" w:cs="Arial"/>
+        </w:rPr>
+        <w:t>GUI: Create an interface similar to the above link. The user can input necessary information.</w:t>
+      </w:r>
+    </w:p>
+    <w:p>
+      <w:pPr>
+        <w:numPr>
+          <w:ilvl w:val="0"/>
+          <w:numId w:val="1"/>
+        </w:numPr>
+        <w:rPr>
+          <w:rFonts w:ascii="Arial" w:hAnsi="Arial" w:cs="Arial"/>
+        </w:rPr>
+      </w:pPr>
+      <w:r>
+        <w:rPr>
+          <w:rFonts w:ascii="Arial" w:hAnsi="Arial" w:cs="Arial"/>
+        </w:rPr>
+        <w:t xml:space="preserve">Mortgage Calculator: Provide a </w:t>
+      </w:r>
+      <w:r>
+        <w:rPr>
+          <w:rFonts w:ascii="Arial" w:hAnsi="Arial" w:cs="Arial"/>
+          <w:color w:val="00B0F0"/>
+        </w:rPr>
+        <w:t>web service</w:t>
+      </w:r>
+      <w:r>
+        <w:rPr>
+          <w:rFonts w:ascii="Arial" w:hAnsi="Arial" w:cs="Arial"/>
+        </w:rPr>
+        <w:t xml:space="preserve"> to calculate the mortgage with </w:t>
+      </w:r>
+      <w:r>
+        <w:rPr>
+          <w:rFonts w:ascii="Arial" w:hAnsi="Arial" w:cs="Arial"/>
+          <w:color w:val="FF0000"/>
+        </w:rPr>
+        <w:t>monthly payment and payment schedule</w:t>
+      </w:r>
+      <w:r>
+        <w:rPr>
+          <w:rFonts w:ascii="Arial" w:hAnsi="Arial" w:cs="Arial"/>
+        </w:rPr>
+        <w:t xml:space="preserve">. It also gives a summary of the total interest paid. The </w:t>
+      </w:r>
+      <w:r>
+        <w:rPr>
+          <w:rFonts w:ascii="Arial" w:hAnsi="Arial" w:cs="Arial"/>
+          <w:color w:val="00B0F0"/>
+        </w:rPr>
+        <w:t>interest rate for each term</w:t>
+      </w:r>
+      <w:r>
+        <w:rPr>
+          <w:rFonts w:ascii="Arial" w:hAnsi="Arial" w:cs="Arial"/>
+        </w:rPr>
+        <w:t xml:space="preserve"> should be retrieved from database.</w:t>
+      </w:r>
+    </w:p>
+    <w:p>
+      <w:pPr>
+        <w:numPr>
+          <w:ilvl w:val="0"/>
+          <w:numId w:val="1"/>
+        </w:numPr>
+        <w:rPr>
+          <w:rFonts w:ascii="Arial" w:hAnsi="Arial" w:cs="Arial"/>
+        </w:rPr>
+      </w:pPr>
+      <w:r>
+        <w:rPr>
+          <w:rFonts w:ascii="Arial" w:hAnsi="Arial" w:cs="Arial"/>
+        </w:rPr>
+        <w:t xml:space="preserve">Enhanced feature: </w:t>
+      </w:r>
+      <w:r>
+        <w:rPr>
+          <w:rFonts w:ascii="Arial" w:hAnsi="Arial" w:cs="Arial"/>
+          <w:color w:val="00B0F0"/>
+        </w:rPr>
+        <w:t>Add two input fields</w:t>
+      </w:r>
+      <w:r>
+        <w:rPr>
+          <w:rFonts w:ascii="Arial" w:hAnsi="Arial" w:cs="Arial"/>
+        </w:rPr>
+        <w:t xml:space="preserve">. One is the </w:t>
+      </w:r>
+      <w:r>
+        <w:rPr>
+          <w:rFonts w:ascii="Arial" w:hAnsi="Arial" w:cs="Arial"/>
+          <w:color w:val="00B0F0"/>
+        </w:rPr>
+        <w:t>additional principal</w:t>
+      </w:r>
+      <w:r>
+        <w:rPr>
+          <w:rFonts w:ascii="Arial" w:hAnsi="Arial" w:cs="Arial"/>
+        </w:rPr>
+        <w:t xml:space="preserve"> for each month and the other is </w:t>
+      </w:r>
+      <w:r>
+        <w:rPr>
+          <w:rFonts w:ascii="Arial" w:hAnsi="Arial" w:cs="Arial"/>
+          <w:color w:val="00B0F0"/>
+        </w:rPr>
+        <w:t>the number of months to pay the additional principal</w:t>
+      </w:r>
+      <w:r>
+        <w:rPr>
+          <w:rFonts w:ascii="Arial" w:hAnsi="Arial" w:cs="Arial"/>
+        </w:rPr>
+        <w:t xml:space="preserve">. Based on the additional inputs, the mortgage calculator will output the updated monthly payment and payment scheduled, along with the amount of interest that the user can save. </w:t>
+      </w:r>
+    </w:p>
+    <w:p>
+      <w:pPr>
+        <w:numPr>
+          <w:ilvl w:val="0"/>
+          <w:numId w:val="1"/>
+        </w:numPr>
+        <w:rPr>
+          <w:rFonts w:ascii="Arial" w:hAnsi="Arial" w:cs="Arial"/>
+        </w:rPr>
+      </w:pPr>
+      <w:r>
+        <w:rPr>
+          <w:rFonts w:ascii="Arial" w:hAnsi="Arial" w:cs="Arial"/>
+        </w:rPr>
+        <w:t xml:space="preserve">Display results: Use </w:t>
+      </w:r>
+      <w:r>
+        <w:rPr>
+          <w:rFonts w:ascii="Arial" w:hAnsi="Arial" w:cs="Arial"/>
+          <w:color w:val="00B0F0"/>
+        </w:rPr>
+        <w:t>table to display the</w:t>
+      </w:r>
+      <w:r>
+        <w:rPr>
+          <w:rFonts w:ascii="Arial" w:hAnsi="Arial" w:cs="Arial"/>
+        </w:rPr>
+        <w:t xml:space="preserve"> </w:t>
+      </w:r>
+      <w:r>
+        <w:rPr>
+          <w:rFonts w:ascii="Arial" w:hAnsi="Arial" w:cs="Arial"/>
+          <w:color w:val="00B0F0"/>
+        </w:rPr>
+        <w:t>payment schedule</w:t>
+      </w:r>
+      <w:r>
+        <w:rPr>
+          <w:rFonts w:ascii="Arial" w:hAnsi="Arial" w:cs="Arial"/>
+        </w:rPr>
+        <w:t xml:space="preserve"> and use </w:t>
+      </w:r>
+      <w:r>
+        <w:rPr>
+          <w:rFonts w:ascii="Arial" w:hAnsi="Arial" w:cs="Arial"/>
+          <w:color w:val="00B0F0"/>
+        </w:rPr>
+        <w:t>charting to display the interest distribution through the whole term</w:t>
+      </w:r>
+      <w:r>
+        <w:rPr>
+          <w:rFonts w:ascii="Arial" w:hAnsi="Arial" w:cs="Arial"/>
+          <w:color w:val="00B0F0"/>
+        </w:rPr>
+        <w:t xml:space="preserve"> (google chart)</w:t>
+      </w:r>
+      <w:r>
+        <w:rPr>
+          <w:rFonts w:ascii="Arial" w:hAnsi="Arial" w:cs="Arial"/>
+        </w:rPr>
+        <w:t xml:space="preserve">. </w:t>
+      </w:r>
+      <w:r>
+        <w:rPr>
+          <w:rFonts w:ascii="Arial" w:hAnsi="Arial" w:cs="Arial"/>
+        </w:rPr>
+        <w:t xml:space="preserve"> </w:t>
+      </w:r>
+    </w:p>
+    <w:p>
+      <w:pPr>
+        <w:ind w:left="360"/>
+        <w:rPr>
+          <w:rFonts w:ascii="Arial" w:hAnsi="Arial" w:cs="Arial"/>
+        </w:rPr>
+      </w:pPr>
       <w:bookmarkStart w:id="0" w:name="_GoBack"/>
       <w:bookmarkEnd w:id="0"/>
-    </w:p>
-    <w:p>
-      <w:pPr>
-        <w:numPr>
-          <w:ilvl w:val="0"/>
-          <w:numId w:val="1"/>
-        </w:numPr>
-        <w:rPr>
-          <w:rFonts w:ascii="Arial" w:hAnsi="Arial" w:cs="Arial"/>
-        </w:rPr>
-      </w:pPr>
-      <w:r>
-        <w:rPr>
-          <w:rFonts w:ascii="Arial" w:hAnsi="Arial" w:cs="Arial"/>
-        </w:rPr>
-        <w:t>GUI: Create an interface similar to the above link. The user can input necessary information.</w:t>
-      </w:r>
-    </w:p>
-    <w:p>
-      <w:pPr>
-        <w:numPr>
-          <w:ilvl w:val="0"/>
-          <w:numId w:val="1"/>
-        </w:numPr>
-        <w:rPr>
-          <w:rFonts w:ascii="Arial" w:hAnsi="Arial" w:cs="Arial"/>
-        </w:rPr>
-      </w:pPr>
-      <w:r>
-        <w:rPr>
-          <w:rFonts w:ascii="Arial" w:hAnsi="Arial" w:cs="Arial"/>
-        </w:rPr>
-        <w:t xml:space="preserve">Mortgage Calculator: Provide a </w:t>
-      </w:r>
-      <w:r>
-        <w:rPr>
-          <w:rFonts w:ascii="Arial" w:hAnsi="Arial" w:cs="Arial"/>
-          <w:color w:val="00B0F0"/>
-        </w:rPr>
-        <w:t>web service</w:t>
-      </w:r>
-      <w:r>
-        <w:rPr>
-          <w:rFonts w:ascii="Arial" w:hAnsi="Arial" w:cs="Arial"/>
-        </w:rPr>
-        <w:t xml:space="preserve"> to calculate the mortgage with </w:t>
-      </w:r>
-      <w:r>
-        <w:rPr>
-          <w:rFonts w:ascii="Arial" w:hAnsi="Arial" w:cs="Arial"/>
-          <w:color w:val="FF0000"/>
-        </w:rPr>
-        <w:t>monthly payment and payment schedule</w:t>
-      </w:r>
-      <w:r>
-        <w:rPr>
-          <w:rFonts w:ascii="Arial" w:hAnsi="Arial" w:cs="Arial"/>
-        </w:rPr>
-        <w:t xml:space="preserve">. It also gives a summary of the total interest paid. The </w:t>
-      </w:r>
-      <w:r>
-        <w:rPr>
-          <w:rFonts w:ascii="Arial" w:hAnsi="Arial" w:cs="Arial"/>
-          <w:color w:val="00B0F0"/>
-        </w:rPr>
-        <w:t>interest rate for each term</w:t>
-      </w:r>
-      <w:r>
-        <w:rPr>
-          <w:rFonts w:ascii="Arial" w:hAnsi="Arial" w:cs="Arial"/>
-        </w:rPr>
-        <w:t xml:space="preserve"> should be retrieved from database.</w:t>
-      </w:r>
-    </w:p>
-    <w:p>
-      <w:pPr>
-        <w:numPr>
-          <w:ilvl w:val="0"/>
-          <w:numId w:val="1"/>
-        </w:numPr>
-        <w:rPr>
-          <w:rFonts w:ascii="Arial" w:hAnsi="Arial" w:cs="Arial"/>
-        </w:rPr>
-      </w:pPr>
-      <w:r>
-        <w:rPr>
-          <w:rFonts w:ascii="Arial" w:hAnsi="Arial" w:cs="Arial"/>
-        </w:rPr>
-        <w:t xml:space="preserve">Enhanced feature: </w:t>
-      </w:r>
-      <w:r>
-        <w:rPr>
-          <w:rFonts w:ascii="Arial" w:hAnsi="Arial" w:cs="Arial"/>
-          <w:color w:val="00B0F0"/>
-        </w:rPr>
-        <w:t>Add two input fields</w:t>
-      </w:r>
-      <w:r>
-        <w:rPr>
-          <w:rFonts w:ascii="Arial" w:hAnsi="Arial" w:cs="Arial"/>
-        </w:rPr>
-        <w:t xml:space="preserve">. One is the </w:t>
-      </w:r>
-      <w:r>
-        <w:rPr>
-          <w:rFonts w:ascii="Arial" w:hAnsi="Arial" w:cs="Arial"/>
-          <w:color w:val="00B0F0"/>
-        </w:rPr>
-        <w:t>additional principal</w:t>
-      </w:r>
-      <w:r>
-        <w:rPr>
-          <w:rFonts w:ascii="Arial" w:hAnsi="Arial" w:cs="Arial"/>
-        </w:rPr>
-        <w:t xml:space="preserve"> for each month and the other is </w:t>
-      </w:r>
-      <w:r>
-        <w:rPr>
-          <w:rFonts w:ascii="Arial" w:hAnsi="Arial" w:cs="Arial"/>
-          <w:color w:val="00B0F0"/>
-        </w:rPr>
-        <w:t>the number of months to pay the additional principal</w:t>
-      </w:r>
-      <w:r>
-        <w:rPr>
-          <w:rFonts w:ascii="Arial" w:hAnsi="Arial" w:cs="Arial"/>
-        </w:rPr>
-        <w:t xml:space="preserve">. Based on the additional inputs, the mortgage calculator will output the updated monthly payment and payment scheduled, along with the amount of interest that the user can save. </w:t>
-      </w:r>
-    </w:p>
-    <w:p>
-      <w:pPr>
-        <w:numPr>
-          <w:ilvl w:val="0"/>
-          <w:numId w:val="1"/>
-        </w:numPr>
-        <w:rPr>
-          <w:rFonts w:ascii="Arial" w:hAnsi="Arial" w:cs="Arial"/>
-        </w:rPr>
-      </w:pPr>
-      <w:r>
-        <w:rPr>
-          <w:rFonts w:ascii="Arial" w:hAnsi="Arial" w:cs="Arial"/>
-        </w:rPr>
-        <w:t xml:space="preserve">Display results: Use </w:t>
-      </w:r>
-      <w:r>
-        <w:rPr>
-          <w:rFonts w:ascii="Arial" w:hAnsi="Arial" w:cs="Arial"/>
-          <w:color w:val="00B0F0"/>
-        </w:rPr>
-        <w:t>table to display the</w:t>
-      </w:r>
-      <w:r>
-        <w:rPr>
-          <w:rFonts w:ascii="Arial" w:hAnsi="Arial" w:cs="Arial"/>
-        </w:rPr>
-        <w:t xml:space="preserve"> </w:t>
-      </w:r>
-      <w:r>
-        <w:rPr>
-          <w:rFonts w:ascii="Arial" w:hAnsi="Arial" w:cs="Arial"/>
-          <w:color w:val="00B0F0"/>
-        </w:rPr>
-        <w:t>payment schedule</w:t>
-      </w:r>
-      <w:r>
-        <w:rPr>
-          <w:rFonts w:ascii="Arial" w:hAnsi="Arial" w:cs="Arial"/>
-        </w:rPr>
-        <w:t xml:space="preserve"> and use </w:t>
-      </w:r>
-      <w:r>
-        <w:rPr>
-          <w:rFonts w:ascii="Arial" w:hAnsi="Arial" w:cs="Arial"/>
-          <w:color w:val="00B0F0"/>
-        </w:rPr>
-        <w:t>charting to display the interest distribution through the whole term</w:t>
-      </w:r>
-      <w:r>
-        <w:rPr>
-          <w:rFonts w:ascii="Arial" w:hAnsi="Arial" w:cs="Arial"/>
-          <w:color w:val="00B0F0"/>
-        </w:rPr>
-        <w:t xml:space="preserve"> (google chart)</w:t>
-      </w:r>
-      <w:r>
-        <w:rPr>
-          <w:rFonts w:ascii="Arial" w:hAnsi="Arial" w:cs="Arial"/>
-        </w:rPr>
-        <w:t xml:space="preserve">. </w:t>
+      <w:r>
+        <w:rPr>
+          <w:rFonts w:ascii="Arial" w:hAnsi="Arial" w:cs="Arial"/>
+        </w:rPr>
+        <w:t>X = month, y = interest</w:t>
       </w:r>
     </w:p>
     <w:p>
@@ -881,7 +901,6 @@
           <w:rFonts w:ascii="Arial" w:hAnsi="Arial" w:cs="Arial"/>
           <w:b/>
         </w:rPr>
-        <w:lastRenderedPageBreak/>
         <w:t>Issue</w:t>
       </w:r>
     </w:p>

</xml_diff>